<commit_message>
Updated some labels, comments and notes
</commit_message>
<xml_diff>
--- a/data/training_data/labeled/coding_notes.docx
+++ b/data/training_data/labeled/coding_notes.docx
@@ -27,7 +27,15 @@
         <w:t xml:space="preserve">Maybe exclude </w:t>
       </w:r>
       <w:r>
-        <w:t>all statements that are not from results section?</w:t>
+        <w:t xml:space="preserve">all statements that are not from </w:t>
+      </w:r>
+      <w:proofErr w:type="gramStart"/>
+      <w:r>
+        <w:t>results</w:t>
+      </w:r>
+      <w:proofErr w:type="gramEnd"/>
+      <w:r>
+        <w:t xml:space="preserve"> section?</w:t>
       </w:r>
     </w:p>
     <w:p>
@@ -51,13 +59,37 @@
         </w:numPr>
       </w:pPr>
       <w:r>
-        <w:t xml:space="preserve">Some statements are actually okay but are flagged as being from a figure not or sth. </w:t>
+        <w:t xml:space="preserve">Some statements are </w:t>
+      </w:r>
+      <w:proofErr w:type="gramStart"/>
+      <w:r>
+        <w:t>actually okay</w:t>
+      </w:r>
+      <w:proofErr w:type="gramEnd"/>
+      <w:r>
+        <w:t xml:space="preserve"> but are flagged as being from a figure not or </w:t>
+      </w:r>
+      <w:proofErr w:type="spellStart"/>
+      <w:r>
+        <w:t>sth</w:t>
+      </w:r>
+      <w:proofErr w:type="spellEnd"/>
+      <w:r>
+        <w:t xml:space="preserve">. </w:t>
       </w:r>
       <w:r>
         <w:sym w:font="Wingdings" w:char="F0E0"/>
       </w:r>
       <w:r>
-        <w:t xml:space="preserve"> Check of simply exclude!</w:t>
+        <w:t xml:space="preserve"> Check </w:t>
+      </w:r>
+      <w:proofErr w:type="gramStart"/>
+      <w:r>
+        <w:t>of</w:t>
+      </w:r>
+      <w:proofErr w:type="gramEnd"/>
+      <w:r>
+        <w:t xml:space="preserve"> simply exclude!</w:t>
       </w:r>
     </w:p>
     <w:p>
@@ -81,7 +113,15 @@
         </w:numPr>
       </w:pPr>
       <w:r>
-        <w:t xml:space="preserve">Strict: anything that might lead readers to believe that the effect is null; similar to </w:t>
+        <w:t xml:space="preserve">Strict: anything that might lead readers to believe that the effect is null; </w:t>
+      </w:r>
+      <w:proofErr w:type="gramStart"/>
+      <w:r>
+        <w:t>similar to</w:t>
+      </w:r>
+      <w:proofErr w:type="gramEnd"/>
+      <w:r>
+        <w:t xml:space="preserve"> </w:t>
       </w:r>
       <w:r>
         <w:t>labels in Murphy et al. (2025) and Aczel et al (2018)</w:t>
@@ -126,7 +166,15 @@
         </w:numPr>
       </w:pPr>
       <w:r>
-        <w:t>Check again with Daniel, bc it feels strange to code this as correct</w:t>
+        <w:t xml:space="preserve">Check again with Daniel, </w:t>
+      </w:r>
+      <w:proofErr w:type="spellStart"/>
+      <w:r>
+        <w:t>bc</w:t>
+      </w:r>
+      <w:proofErr w:type="spellEnd"/>
+      <w:r>
+        <w:t xml:space="preserve"> it feels strange to code this as correct</w:t>
       </w:r>
     </w:p>
     <w:p>
@@ -156,7 +204,21 @@
         <w:rPr>
           <w:strike/>
         </w:rPr>
-        <w:t xml:space="preserve">“Ã¢â€°Â¤” etc. seem to be </w:t>
+        <w:t>“</w:t>
+      </w:r>
+      <w:proofErr w:type="spellStart"/>
+      <w:r>
+        <w:rPr>
+          <w:strike/>
+        </w:rPr>
+        <w:t>Ã¢â</w:t>
+      </w:r>
+      <w:proofErr w:type="spellEnd"/>
+      <w:r>
+        <w:rPr>
+          <w:strike/>
+        </w:rPr>
+        <w:t xml:space="preserve">€°Â¤” etc. seem to be </w:t>
       </w:r>
       <w:r>
         <w:rPr>
@@ -177,7 +239,15 @@
         <w:t xml:space="preserve">For now, I only coded statements that had “results” </w:t>
       </w:r>
       <w:r>
-        <w:t>as their section! Might want to check the others later!</w:t>
+        <w:t xml:space="preserve">as their section! </w:t>
+      </w:r>
+      <w:proofErr w:type="gramStart"/>
+      <w:r>
+        <w:t>Might</w:t>
+      </w:r>
+      <w:proofErr w:type="gramEnd"/>
+      <w:r>
+        <w:t xml:space="preserve"> want to check the others later!</w:t>
       </w:r>
     </w:p>
     <w:p>
@@ -198,7 +268,15 @@
         <w:t>”</w:t>
       </w:r>
       <w:r>
-        <w:t>) bc I only wanted to include one sentence statements for now</w:t>
+        <w:t xml:space="preserve">) </w:t>
+      </w:r>
+      <w:proofErr w:type="spellStart"/>
+      <w:r>
+        <w:t>bc</w:t>
+      </w:r>
+      <w:proofErr w:type="spellEnd"/>
+      <w:r>
+        <w:t xml:space="preserve"> I only wanted to include one sentence statements for now</w:t>
       </w:r>
     </w:p>
     <w:p>
@@ -215,8 +293,13 @@
       <w:r>
         <w:t xml:space="preserve">X had a significant effect, but Y did not” sound incorrect to me, but I will label them as correct </w:t>
       </w:r>
-      <w:r>
-        <w:t>bc of the “significant”</w:t>
+      <w:proofErr w:type="spellStart"/>
+      <w:r>
+        <w:t>bc</w:t>
+      </w:r>
+      <w:proofErr w:type="spellEnd"/>
+      <w:r>
+        <w:t xml:space="preserve"> of the “significant”</w:t>
       </w:r>
     </w:p>
     <w:p>
@@ -243,7 +326,15 @@
         </w:numPr>
       </w:pPr>
       <w:r>
-        <w:t>If a statement contains both a nonsig. p value and a BF, do I even code them as incorrect?</w:t>
+        <w:t xml:space="preserve">If a statement contains both a </w:t>
+      </w:r>
+      <w:proofErr w:type="spellStart"/>
+      <w:r>
+        <w:t>nonsig</w:t>
+      </w:r>
+      <w:proofErr w:type="spellEnd"/>
+      <w:r>
+        <w:t>. p value and a BF, do I even code them as incorrect?</w:t>
       </w:r>
     </w:p>
     <w:p>
@@ -288,7 +379,15 @@
         </w:numPr>
       </w:pPr>
       <w:r>
-        <w:t xml:space="preserve">Marginally significant key word if they interpret nonsig effects as </w:t>
+        <w:t xml:space="preserve">Marginally significant key word if they interpret </w:t>
+      </w:r>
+      <w:proofErr w:type="spellStart"/>
+      <w:r>
+        <w:t>nonsig</w:t>
+      </w:r>
+      <w:proofErr w:type="spellEnd"/>
+      <w:r>
+        <w:t xml:space="preserve"> effects as </w:t>
       </w:r>
       <w:r>
         <w:t>significant/real effects (not only when they say ‘trend’ or ‘marginally’!)</w:t>
@@ -315,7 +414,23 @@
         </w:numPr>
       </w:pPr>
       <w:r>
-        <w:t>I kinda wanna code this as incorrect now…</w:t>
+        <w:t xml:space="preserve">I </w:t>
+      </w:r>
+      <w:proofErr w:type="spellStart"/>
+      <w:r>
+        <w:t>kinda</w:t>
+      </w:r>
+      <w:proofErr w:type="spellEnd"/>
+      <w:r>
+        <w:t xml:space="preserve"> </w:t>
+      </w:r>
+      <w:proofErr w:type="spellStart"/>
+      <w:r>
+        <w:t>wanna</w:t>
+      </w:r>
+      <w:proofErr w:type="spellEnd"/>
+      <w:r>
+        <w:t xml:space="preserve"> code this as incorrect now…</w:t>
       </w:r>
     </w:p>
     <w:p>
@@ -330,7 +445,23 @@
         <w:t xml:space="preserve">Idea: Instead of a classifier, maybe just </w:t>
       </w:r>
       <w:r>
-        <w:t>use something like distinct_words() but something that identifies the most common word pairs (e.g., ‘not significant</w:t>
+        <w:t xml:space="preserve">use something like </w:t>
+      </w:r>
+      <w:proofErr w:type="spellStart"/>
+      <w:r>
+        <w:t>distinct_</w:t>
+      </w:r>
+      <w:proofErr w:type="gramStart"/>
+      <w:r>
+        <w:t>words</w:t>
+      </w:r>
+      <w:proofErr w:type="spellEnd"/>
+      <w:r>
+        <w:t>(</w:t>
+      </w:r>
+      <w:proofErr w:type="gramEnd"/>
+      <w:r>
+        <w:t>) but something that identifies the most common word pairs (e.g., ‘not significant</w:t>
       </w:r>
       <w:r>
         <w:t>’, ‘no effect’, ‘not predict’, …)! Use this for automated coding and see how much it aligns with the hand-coded examples</w:t>
@@ -364,7 +495,15 @@
         </w:numPr>
       </w:pPr>
       <w:r>
-        <w:t>Very subtle difference between “we did not find X” (correct) and “we found no difference” (incorrect) might be really hard for a model to pick up</w:t>
+        <w:t xml:space="preserve">Very subtle difference between “we did not find X” (correct) and “we found no difference” (incorrect) might be </w:t>
+      </w:r>
+      <w:proofErr w:type="gramStart"/>
+      <w:r>
+        <w:t>really hard</w:t>
+      </w:r>
+      <w:proofErr w:type="gramEnd"/>
+      <w:r>
+        <w:t xml:space="preserve"> for a model to pick up</w:t>
       </w:r>
     </w:p>
     <w:p>
@@ -376,7 +515,15 @@
         </w:numPr>
       </w:pPr>
       <w:r>
-        <w:t>Correction: Maybe not always incorrect?</w:t>
+        <w:t xml:space="preserve">Correction: </w:t>
+      </w:r>
+      <w:proofErr w:type="gramStart"/>
+      <w:r>
+        <w:t>Maybe</w:t>
+      </w:r>
+      <w:proofErr w:type="gramEnd"/>
+      <w:r>
+        <w:t xml:space="preserve"> not always incorrect?</w:t>
       </w:r>
     </w:p>
     <w:p>
@@ -427,67 +574,138 @@
         <w:sym w:font="Wingdings" w:char="F0E0"/>
       </w:r>
       <w:r>
-        <w:t xml:space="preserve"> Code as correct bc it doesn’t strongly hint towards the idea that there is no effect OR code as incorrect, bc it should still be interpreted differently ideally?</w:t>
-      </w:r>
-    </w:p>
-    <w:p>
-      <w:pPr>
-        <w:pStyle w:val="Listenabsatz"/>
-        <w:numPr>
-          <w:ilvl w:val="0"/>
-          <w:numId w:val="1"/>
-        </w:numPr>
-      </w:pPr>
-      <w:r>
-        <w:t>When the LLM generates a new (and ideally correct) version of a statement, it should also check if the nonsig p value in the statement seems to even be interpreted. If not, it should say something like “You don’t seem to interpret the nonsignificant result in this statement. Why not?” or so</w:t>
-      </w:r>
-    </w:p>
-    <w:p>
-      <w:pPr>
-        <w:pStyle w:val="Listenabsatz"/>
-        <w:numPr>
-          <w:ilvl w:val="0"/>
-          <w:numId w:val="1"/>
-        </w:numPr>
-      </w:pPr>
-      <w:r>
-        <w:t>Again about the LLM correction of mistakes: I first thought that it might be good if the LLM takes all the context of the statement (e.g., the full paragraph) into account. But then it would need to rewrite the full paragraph, or that would probably create the best result. Since I’m not sure that that is how LLM should be used, for now, I only want them to correct the mistake within the sentence. Researchers can then correct the paragraph themselves.</w:t>
-      </w:r>
-    </w:p>
-    <w:p>
-      <w:pPr>
-        <w:pStyle w:val="Listenabsatz"/>
-        <w:numPr>
-          <w:ilvl w:val="0"/>
-          <w:numId w:val="1"/>
-        </w:numPr>
-      </w:pPr>
-      <w:r>
-        <w:t>The more statements I read, the more I think this is useless. Something like “the test showed that there was no significant correlation” sounds so wrong to me, and it should be something like “the difference that is clearly there in the sample did not reach stat significance, we therefore cant rule out that the effect might be zero” or so…</w:t>
-      </w:r>
-    </w:p>
-    <w:p>
-      <w:pPr>
-        <w:pStyle w:val="Listenabsatz"/>
-        <w:numPr>
-          <w:ilvl w:val="0"/>
-          <w:numId w:val="1"/>
-        </w:numPr>
-      </w:pPr>
-      <w:r>
-        <w:t>‘we found no reliable effect/difference’ will be coded as correct (similar to ‘significant’)</w:t>
-      </w:r>
-    </w:p>
-    <w:p>
-      <w:pPr>
-        <w:pStyle w:val="Listenabsatz"/>
-        <w:numPr>
-          <w:ilvl w:val="0"/>
-          <w:numId w:val="1"/>
-        </w:numPr>
-      </w:pPr>
-      <w:r>
-        <w:t>If they just don’t write ‘significantly’ in the second part of a sentence, its still coded as correct: e.g., “The effect of X was significant, but not for Y/but Y was not” etc.</w:t>
+        <w:t xml:space="preserve"> Code as correct </w:t>
+      </w:r>
+      <w:proofErr w:type="spellStart"/>
+      <w:r>
+        <w:t>bc</w:t>
+      </w:r>
+      <w:proofErr w:type="spellEnd"/>
+      <w:r>
+        <w:t xml:space="preserve"> it doesn’t strongly hint towards the idea that there is no effect OR code as incorrect, </w:t>
+      </w:r>
+      <w:proofErr w:type="spellStart"/>
+      <w:r>
+        <w:t>bc</w:t>
+      </w:r>
+      <w:proofErr w:type="spellEnd"/>
+      <w:r>
+        <w:t xml:space="preserve"> it should still be interpreted differently ideally?</w:t>
+      </w:r>
+    </w:p>
+    <w:p>
+      <w:pPr>
+        <w:pStyle w:val="Listenabsatz"/>
+        <w:numPr>
+          <w:ilvl w:val="0"/>
+          <w:numId w:val="1"/>
+        </w:numPr>
+      </w:pPr>
+      <w:r>
+        <w:t xml:space="preserve">When the LLM generates a new (and ideally correct) version of a statement, it should also check if the </w:t>
+      </w:r>
+      <w:proofErr w:type="spellStart"/>
+      <w:r>
+        <w:t>nonsig</w:t>
+      </w:r>
+      <w:proofErr w:type="spellEnd"/>
+      <w:r>
+        <w:t xml:space="preserve"> p value in the statement seems to even be interpreted. If not, it should say something like “You don’t seem to interpret the nonsignificant result in this statement. Why not?” or so</w:t>
+      </w:r>
+    </w:p>
+    <w:p>
+      <w:pPr>
+        <w:pStyle w:val="Listenabsatz"/>
+        <w:numPr>
+          <w:ilvl w:val="0"/>
+          <w:numId w:val="1"/>
+        </w:numPr>
+      </w:pPr>
+      <w:proofErr w:type="gramStart"/>
+      <w:r>
+        <w:t>Again</w:t>
+      </w:r>
+      <w:proofErr w:type="gramEnd"/>
+      <w:r>
+        <w:t xml:space="preserve"> about the LLM correction of mistakes: I first thought that it might be good if the LLM </w:t>
+      </w:r>
+      <w:proofErr w:type="gramStart"/>
+      <w:r>
+        <w:t>takes</w:t>
+      </w:r>
+      <w:proofErr w:type="gramEnd"/>
+      <w:r>
+        <w:t xml:space="preserve"> all the context of the statement (e.g., the full paragraph) into account. But then it would need to rewrite the full paragraph, or that would probably create the best result. Since I’m not sure that that is how LLM should be used, for now, I only want them to correct the mistake within the sentence. Researchers can then correct the paragraph themselves.</w:t>
+      </w:r>
+    </w:p>
+    <w:p>
+      <w:pPr>
+        <w:pStyle w:val="Listenabsatz"/>
+        <w:numPr>
+          <w:ilvl w:val="0"/>
+          <w:numId w:val="1"/>
+        </w:numPr>
+      </w:pPr>
+      <w:r>
+        <w:t xml:space="preserve">The more statements I read, the more I think this is useless. Something like “the test showed that there was no significant correlation” sounds so wrong to me, and it should be something like “the difference that is clearly there in the sample did not reach stat significance, we therefore </w:t>
+      </w:r>
+      <w:proofErr w:type="spellStart"/>
+      <w:proofErr w:type="gramStart"/>
+      <w:r>
+        <w:t>cant</w:t>
+      </w:r>
+      <w:proofErr w:type="spellEnd"/>
+      <w:proofErr w:type="gramEnd"/>
+      <w:r>
+        <w:t xml:space="preserve"> rule out that the effect might be zero” or so…</w:t>
+      </w:r>
+    </w:p>
+    <w:p>
+      <w:pPr>
+        <w:pStyle w:val="Listenabsatz"/>
+        <w:numPr>
+          <w:ilvl w:val="0"/>
+          <w:numId w:val="1"/>
+        </w:numPr>
+      </w:pPr>
+      <w:r>
+        <w:t>‘</w:t>
+      </w:r>
+      <w:proofErr w:type="gramStart"/>
+      <w:r>
+        <w:t>we</w:t>
+      </w:r>
+      <w:proofErr w:type="gramEnd"/>
+      <w:r>
+        <w:t xml:space="preserve"> found no reliable effect/difference’ will be coded as correct (</w:t>
+      </w:r>
+      <w:proofErr w:type="gramStart"/>
+      <w:r>
+        <w:t>similar to</w:t>
+      </w:r>
+      <w:proofErr w:type="gramEnd"/>
+      <w:r>
+        <w:t xml:space="preserve"> ‘significant’)</w:t>
+      </w:r>
+    </w:p>
+    <w:p>
+      <w:pPr>
+        <w:pStyle w:val="Listenabsatz"/>
+        <w:numPr>
+          <w:ilvl w:val="0"/>
+          <w:numId w:val="1"/>
+        </w:numPr>
+      </w:pPr>
+      <w:r>
+        <w:t xml:space="preserve">If they just don’t write ‘significantly’ in the second part of a sentence, </w:t>
+      </w:r>
+      <w:proofErr w:type="spellStart"/>
+      <w:r>
+        <w:t>its</w:t>
+      </w:r>
+      <w:proofErr w:type="spellEnd"/>
+      <w:r>
+        <w:t xml:space="preserve"> still coded as correct: e.g., “The effect of X was significant, but not for Y/but Y was not” etc.</w:t>
       </w:r>
     </w:p>
     <w:p>
@@ -523,19 +741,35 @@
         </w:numPr>
       </w:pPr>
       <w:r>
-        <w:t>Still use classifier that might highlight something like “no association”, similar to how Word also underlines some strange words it doesn’t know for example</w:t>
-      </w:r>
-    </w:p>
-    <w:p>
-      <w:pPr>
-        <w:pStyle w:val="Listenabsatz"/>
-        <w:numPr>
-          <w:ilvl w:val="0"/>
-          <w:numId w:val="1"/>
-        </w:numPr>
-      </w:pPr>
-      <w:r>
-        <w:t>I coded statements as ‘-99’ if you would need more context than just the one sentence (simplest classifier for now)</w:t>
+        <w:t xml:space="preserve">Still use classifier that might highlight something like “no association”, </w:t>
+      </w:r>
+      <w:proofErr w:type="gramStart"/>
+      <w:r>
+        <w:t>similar to</w:t>
+      </w:r>
+      <w:proofErr w:type="gramEnd"/>
+      <w:r>
+        <w:t xml:space="preserve"> how Word also underlines some strange words it doesn’t know for example</w:t>
+      </w:r>
+    </w:p>
+    <w:p>
+      <w:pPr>
+        <w:pStyle w:val="Listenabsatz"/>
+        <w:numPr>
+          <w:ilvl w:val="0"/>
+          <w:numId w:val="1"/>
+        </w:numPr>
+      </w:pPr>
+      <w:r>
+        <w:t xml:space="preserve">I coded statements </w:t>
+      </w:r>
+      <w:proofErr w:type="gramStart"/>
+      <w:r>
+        <w:t>as ‘-</w:t>
+      </w:r>
+      <w:proofErr w:type="gramEnd"/>
+      <w:r>
+        <w:t>99’ if you would need more context than just the one sentence (simplest classifier for now)</w:t>
       </w:r>
     </w:p>
     <w:p>
@@ -548,32 +782,59 @@
       </w:pPr>
       <w:r>
         <w:lastRenderedPageBreak/>
-        <w:t>As an idea: run classifier on Marphy et al. (2025) statements and calculate agreement</w:t>
-      </w:r>
-    </w:p>
-    <w:p>
-      <w:pPr>
-        <w:pStyle w:val="Listenabsatz"/>
-        <w:numPr>
-          <w:ilvl w:val="0"/>
-          <w:numId w:val="1"/>
-        </w:numPr>
-      </w:pPr>
-      <w:r>
-        <w:t>Limitation: I cant know whether some of the researchers might have also done equivalence testing, but since the classifier should be a help for writing assistance, researchers can just dismiss any ‘false flag’ and keep their manuscript as is (or incorporate the equivalence test right into the sentence to avoid confusion)!</w:t>
-      </w:r>
-    </w:p>
-    <w:p>
-      <w:pPr>
-        <w:pStyle w:val="Listenabsatz"/>
-        <w:numPr>
-          <w:ilvl w:val="0"/>
-          <w:numId w:val="1"/>
-        </w:numPr>
-      </w:pPr>
-      <w:r>
-        <w:t>X</w:t>
-      </w:r>
+        <w:t xml:space="preserve">As an idea: run classifier on </w:t>
+      </w:r>
+      <w:proofErr w:type="spellStart"/>
+      <w:r>
+        <w:t>Marphy</w:t>
+      </w:r>
+      <w:proofErr w:type="spellEnd"/>
+      <w:r>
+        <w:t xml:space="preserve"> et al. (2025) statements and calculate agreement</w:t>
+      </w:r>
+    </w:p>
+    <w:p>
+      <w:pPr>
+        <w:pStyle w:val="Listenabsatz"/>
+        <w:numPr>
+          <w:ilvl w:val="0"/>
+          <w:numId w:val="1"/>
+        </w:numPr>
+      </w:pPr>
+      <w:r>
+        <w:t xml:space="preserve">Limitation: I </w:t>
+      </w:r>
+      <w:proofErr w:type="spellStart"/>
+      <w:proofErr w:type="gramStart"/>
+      <w:r>
+        <w:t>cant</w:t>
+      </w:r>
+      <w:proofErr w:type="spellEnd"/>
+      <w:proofErr w:type="gramEnd"/>
+      <w:r>
+        <w:t xml:space="preserve"> know whether some of the researchers might have also done equivalence testing, but since the classifier should be a help for writing assistance, researchers can just dismiss any ‘false flag’ and keep their manuscript as is (or incorporate the equivalence test right into the sentence to avoid confusion)!</w:t>
+      </w:r>
+    </w:p>
+    <w:p>
+      <w:pPr>
+        <w:pStyle w:val="Listenabsatz"/>
+        <w:numPr>
+          <w:ilvl w:val="0"/>
+          <w:numId w:val="1"/>
+        </w:numPr>
+      </w:pPr>
+      <w:r>
+        <w:t>What might confuse the model are statements with two interpretations, one of which is correct and the other incorrect</w:t>
+      </w:r>
+    </w:p>
+    <w:p>
+      <w:pPr>
+        <w:pStyle w:val="Listenabsatz"/>
+        <w:numPr>
+          <w:ilvl w:val="0"/>
+          <w:numId w:val="1"/>
+        </w:numPr>
+      </w:pPr>
     </w:p>
     <w:sectPr>
       <w:pgSz w:w="11906" w:h="16838"/>

</xml_diff>

<commit_message>
Updated labels and notes after meeting with Daniel
</commit_message>
<xml_diff>
--- a/data/training_data/labeled/coding_notes.docx
+++ b/data/training_data/labeled/coding_notes.docx
@@ -67,7 +67,15 @@
       </w:r>
       <w:proofErr w:type="gramEnd"/>
       <w:r>
-        <w:t xml:space="preserve"> but are flagged as being from a figure not or sth. </w:t>
+        <w:t xml:space="preserve"> but are flagged as being from a figure not or </w:t>
+      </w:r>
+      <w:proofErr w:type="spellStart"/>
+      <w:r>
+        <w:t>sth</w:t>
+      </w:r>
+      <w:proofErr w:type="spellEnd"/>
+      <w:r>
+        <w:t xml:space="preserve">. </w:t>
       </w:r>
       <w:r>
         <w:sym w:font="Wingdings" w:char="F0E0"/>
@@ -158,7 +166,15 @@
         </w:numPr>
       </w:pPr>
       <w:r>
-        <w:t>Check again with Daniel, bc it feels strange to code this as correct</w:t>
+        <w:t xml:space="preserve">Check again with Daniel, </w:t>
+      </w:r>
+      <w:proofErr w:type="spellStart"/>
+      <w:r>
+        <w:t>bc</w:t>
+      </w:r>
+      <w:proofErr w:type="spellEnd"/>
+      <w:r>
+        <w:t xml:space="preserve"> it feels strange to code this as correct</w:t>
       </w:r>
     </w:p>
     <w:p>
@@ -188,7 +204,21 @@
         <w:rPr>
           <w:strike/>
         </w:rPr>
-        <w:t xml:space="preserve">“Ã¢â€°Â¤” etc. seem to be </w:t>
+        <w:t>“</w:t>
+      </w:r>
+      <w:proofErr w:type="spellStart"/>
+      <w:r>
+        <w:rPr>
+          <w:strike/>
+        </w:rPr>
+        <w:t>Ã¢â</w:t>
+      </w:r>
+      <w:proofErr w:type="spellEnd"/>
+      <w:r>
+        <w:rPr>
+          <w:strike/>
+        </w:rPr>
+        <w:t xml:space="preserve">€°Â¤” etc. seem to be </w:t>
       </w:r>
       <w:r>
         <w:rPr>
@@ -230,7 +260,15 @@
         <w:t>”</w:t>
       </w:r>
       <w:r>
-        <w:t>) bc I only wanted to include one sentence statements for now</w:t>
+        <w:t xml:space="preserve">) </w:t>
+      </w:r>
+      <w:proofErr w:type="spellStart"/>
+      <w:r>
+        <w:t>bc</w:t>
+      </w:r>
+      <w:proofErr w:type="spellEnd"/>
+      <w:r>
+        <w:t xml:space="preserve"> I only wanted to include one sentence statements for now</w:t>
       </w:r>
     </w:p>
     <w:p>
@@ -247,8 +285,13 @@
       <w:r>
         <w:t xml:space="preserve">X had a significant effect, but Y did not” sound incorrect to me, but I will label them as correct </w:t>
       </w:r>
-      <w:r>
-        <w:t>bc of the “significant”</w:t>
+      <w:proofErr w:type="spellStart"/>
+      <w:r>
+        <w:t>bc</w:t>
+      </w:r>
+      <w:proofErr w:type="spellEnd"/>
+      <w:r>
+        <w:t xml:space="preserve"> of the “significant”</w:t>
       </w:r>
     </w:p>
     <w:p>
@@ -275,7 +318,15 @@
         </w:numPr>
       </w:pPr>
       <w:r>
-        <w:t>If a statement contains both a nonsig. p value and a BF, do I even code them as incorrect?</w:t>
+        <w:t xml:space="preserve">If a statement contains both a </w:t>
+      </w:r>
+      <w:proofErr w:type="spellStart"/>
+      <w:r>
+        <w:t>nonsig</w:t>
+      </w:r>
+      <w:proofErr w:type="spellEnd"/>
+      <w:r>
+        <w:t>. p value and a BF, do I even code them as incorrect?</w:t>
       </w:r>
     </w:p>
     <w:p>
@@ -320,7 +371,15 @@
         </w:numPr>
       </w:pPr>
       <w:r>
-        <w:t xml:space="preserve">Marginally significant key word if they interpret nonsig effects as </w:t>
+        <w:t xml:space="preserve">Marginally significant key word if they interpret </w:t>
+      </w:r>
+      <w:proofErr w:type="spellStart"/>
+      <w:r>
+        <w:t>nonsig</w:t>
+      </w:r>
+      <w:proofErr w:type="spellEnd"/>
+      <w:r>
+        <w:t xml:space="preserve"> effects as </w:t>
       </w:r>
       <w:r>
         <w:t>significant/real effects (not only when they say ‘trend’ or ‘marginally’!)</w:t>
@@ -347,7 +406,23 @@
         </w:numPr>
       </w:pPr>
       <w:r>
-        <w:t>I kinda wanna code this as incorrect now…</w:t>
+        <w:t xml:space="preserve">I </w:t>
+      </w:r>
+      <w:proofErr w:type="spellStart"/>
+      <w:r>
+        <w:t>kinda</w:t>
+      </w:r>
+      <w:proofErr w:type="spellEnd"/>
+      <w:r>
+        <w:t xml:space="preserve"> </w:t>
+      </w:r>
+      <w:proofErr w:type="spellStart"/>
+      <w:r>
+        <w:t>wanna</w:t>
+      </w:r>
+      <w:proofErr w:type="spellEnd"/>
+      <w:r>
+        <w:t xml:space="preserve"> code this as incorrect now…</w:t>
       </w:r>
     </w:p>
     <w:p>
@@ -362,7 +437,15 @@
         <w:t xml:space="preserve">Idea: Instead of a classifier, maybe just </w:t>
       </w:r>
       <w:r>
-        <w:t>use something like distinct_words() but something that identifies the most common word pairs (e.g., ‘not significant</w:t>
+        <w:t xml:space="preserve">use something like </w:t>
+      </w:r>
+      <w:proofErr w:type="spellStart"/>
+      <w:r>
+        <w:t>distinct_words</w:t>
+      </w:r>
+      <w:proofErr w:type="spellEnd"/>
+      <w:r>
+        <w:t>() but something that identifies the most common word pairs (e.g., ‘not significant</w:t>
       </w:r>
       <w:r>
         <w:t>’, ‘no effect’, ‘not predict’, …)! Use this for automated coding and see how much it aligns with the hand-coded examples</w:t>
@@ -459,19 +542,43 @@
         <w:sym w:font="Wingdings" w:char="F0E0"/>
       </w:r>
       <w:r>
-        <w:t xml:space="preserve"> Code as correct bc it doesn’t strongly hint towards the idea that there is no effect OR code as incorrect, bc it should still be interpreted differently ideally?</w:t>
-      </w:r>
-    </w:p>
-    <w:p>
-      <w:pPr>
-        <w:pStyle w:val="Listenabsatz"/>
-        <w:numPr>
-          <w:ilvl w:val="0"/>
-          <w:numId w:val="1"/>
-        </w:numPr>
-      </w:pPr>
-      <w:r>
-        <w:t>When the LLM generates a new (and ideally correct) version of a statement, it should also check if the nonsig p value in the statement seems to even be interpreted. If not, it should say something like “You don’t seem to interpret the nonsignificant result in this statement. Why not?” or so</w:t>
+        <w:t xml:space="preserve"> Code as correct </w:t>
+      </w:r>
+      <w:proofErr w:type="spellStart"/>
+      <w:r>
+        <w:t>bc</w:t>
+      </w:r>
+      <w:proofErr w:type="spellEnd"/>
+      <w:r>
+        <w:t xml:space="preserve"> it doesn’t strongly hint towards the idea that there is no effect OR code as incorrect, </w:t>
+      </w:r>
+      <w:proofErr w:type="spellStart"/>
+      <w:r>
+        <w:t>bc</w:t>
+      </w:r>
+      <w:proofErr w:type="spellEnd"/>
+      <w:r>
+        <w:t xml:space="preserve"> it should still be interpreted differently ideally?</w:t>
+      </w:r>
+    </w:p>
+    <w:p>
+      <w:pPr>
+        <w:pStyle w:val="Listenabsatz"/>
+        <w:numPr>
+          <w:ilvl w:val="0"/>
+          <w:numId w:val="1"/>
+        </w:numPr>
+      </w:pPr>
+      <w:r>
+        <w:t xml:space="preserve">When the LLM generates a new (and ideally correct) version of a statement, it should also check if the </w:t>
+      </w:r>
+      <w:proofErr w:type="spellStart"/>
+      <w:r>
+        <w:t>nonsig</w:t>
+      </w:r>
+      <w:proofErr w:type="spellEnd"/>
+      <w:r>
+        <w:t xml:space="preserve"> p value in the statement seems to even be interpreted. If not, it should say something like “You don’t seem to interpret the nonsignificant result in this statement. Why not?” or so</w:t>
       </w:r>
     </w:p>
     <w:p>
@@ -495,7 +602,15 @@
         </w:numPr>
       </w:pPr>
       <w:r>
-        <w:t>The more statements I read, the more I think this is useless. Something like “the test showed that there was no significant correlation” sounds so wrong to me, and it should be something like “the difference that is clearly there in the sample did not reach stat significance, we therefore cant rule out that the effect might be zero” or so…</w:t>
+        <w:t xml:space="preserve">The more statements I read, the more I think this is useless. Something like “the test showed that there was no significant correlation” sounds so wrong to me, and it should be something like “the difference that is clearly there in the sample did not reach stat significance, we therefore </w:t>
+      </w:r>
+      <w:proofErr w:type="spellStart"/>
+      <w:r>
+        <w:t>cant</w:t>
+      </w:r>
+      <w:proofErr w:type="spellEnd"/>
+      <w:r>
+        <w:t xml:space="preserve"> rule out that the effect might be zero” or so…</w:t>
       </w:r>
     </w:p>
     <w:p>
@@ -519,7 +634,15 @@
         </w:numPr>
       </w:pPr>
       <w:r>
-        <w:t>If they just don’t write ‘significantly’ in the second part of a sentence, its still coded as correct: e.g., “The effect of X was significant, but not for Y/but Y was not” etc.</w:t>
+        <w:t xml:space="preserve">If they just don’t write ‘significantly’ in the second part of a sentence, </w:t>
+      </w:r>
+      <w:proofErr w:type="spellStart"/>
+      <w:r>
+        <w:t>its</w:t>
+      </w:r>
+      <w:proofErr w:type="spellEnd"/>
+      <w:r>
+        <w:t xml:space="preserve"> still coded as correct: e.g., “The effect of X was significant, but not for Y/but Y was not” etc.</w:t>
       </w:r>
     </w:p>
     <w:p>
@@ -580,19 +703,35 @@
       </w:pPr>
       <w:r>
         <w:lastRenderedPageBreak/>
-        <w:t>As an idea: run classifier on Marphy et al. (2025) statements and calculate agreement</w:t>
-      </w:r>
-    </w:p>
-    <w:p>
-      <w:pPr>
-        <w:pStyle w:val="Listenabsatz"/>
-        <w:numPr>
-          <w:ilvl w:val="0"/>
-          <w:numId w:val="1"/>
-        </w:numPr>
-      </w:pPr>
-      <w:r>
-        <w:t>Limitation: I cant know whether some of the researchers might have also done equivalence testing, but since the classifier should be a help for writing assistance, researchers can just dismiss any ‘false flag’ and keep their manuscript as is (or incorporate the equivalence test right into the sentence to avoid confusion)!</w:t>
+        <w:t xml:space="preserve">As an idea: run classifier on </w:t>
+      </w:r>
+      <w:proofErr w:type="spellStart"/>
+      <w:r>
+        <w:t>Marphy</w:t>
+      </w:r>
+      <w:proofErr w:type="spellEnd"/>
+      <w:r>
+        <w:t xml:space="preserve"> et al. (2025) statements and calculate agreement</w:t>
+      </w:r>
+    </w:p>
+    <w:p>
+      <w:pPr>
+        <w:pStyle w:val="Listenabsatz"/>
+        <w:numPr>
+          <w:ilvl w:val="0"/>
+          <w:numId w:val="1"/>
+        </w:numPr>
+      </w:pPr>
+      <w:r>
+        <w:t xml:space="preserve">Limitation: I </w:t>
+      </w:r>
+      <w:proofErr w:type="spellStart"/>
+      <w:r>
+        <w:t>cant</w:t>
+      </w:r>
+      <w:proofErr w:type="spellEnd"/>
+      <w:r>
+        <w:t xml:space="preserve"> know whether some of the researchers might have also done equivalence testing, but since the classifier should be a help for writing assistance, researchers can just dismiss any ‘false flag’ and keep their manuscript as is (or incorporate the equivalence test right into the sentence to avoid confusion)!</w:t>
       </w:r>
     </w:p>
     <w:p>
@@ -640,7 +779,40 @@
         </w:numPr>
       </w:pPr>
       <w:r>
-        <w:t>X</w:t>
+        <w:t>No effect = 1</w:t>
+      </w:r>
+      <w:r>
+        <w:t xml:space="preserve">; </w:t>
+      </w:r>
+      <w:r>
+        <w:t>'at chance level'</w:t>
+      </w:r>
+      <w:r>
+        <w:t xml:space="preserve"> = 1</w:t>
+      </w:r>
+    </w:p>
+    <w:p>
+      <w:pPr>
+        <w:pStyle w:val="Listenabsatz"/>
+        <w:numPr>
+          <w:ilvl w:val="0"/>
+          <w:numId w:val="1"/>
+        </w:numPr>
+      </w:pPr>
+      <w:r>
+        <w:t>Discussion</w:t>
+      </w:r>
+    </w:p>
+    <w:p>
+      <w:pPr>
+        <w:pStyle w:val="Listenabsatz"/>
+        <w:numPr>
+          <w:ilvl w:val="0"/>
+          <w:numId w:val="1"/>
+        </w:numPr>
+      </w:pPr>
+      <w:r>
+        <w:t>Did not reveal is okay; revealed no effect is not</w:t>
       </w:r>
     </w:p>
     <w:sectPr>

</xml_diff>

<commit_message>
Finished detection check and added notes in coding_notes
</commit_message>
<xml_diff>
--- a/data/training_data/labeled/coding_notes.docx
+++ b/data/training_data/labeled/coding_notes.docx
@@ -813,6 +813,250 @@
       </w:pPr>
       <w:r>
         <w:t>Did not reveal is okay; revealed no effect is not</w:t>
+      </w:r>
+    </w:p>
+    <w:p/>
+    <w:p>
+      <w:pPr>
+        <w:rPr>
+          <w:b/>
+        </w:rPr>
+      </w:pPr>
+      <w:r>
+        <w:rPr>
+          <w:b/>
+        </w:rPr>
+        <w:t>Notes from manually extracting statements (</w:t>
+      </w:r>
+      <w:proofErr w:type="spellStart"/>
+      <w:r>
+        <w:rPr>
+          <w:b/>
+        </w:rPr>
+        <w:t>detection_check</w:t>
+      </w:r>
+      <w:proofErr w:type="spellEnd"/>
+      <w:r>
+        <w:rPr>
+          <w:b/>
+        </w:rPr>
+        <w:t>):</w:t>
+      </w:r>
+    </w:p>
+    <w:p>
+      <w:pPr>
+        <w:pStyle w:val="Listenabsatz"/>
+        <w:numPr>
+          <w:ilvl w:val="0"/>
+          <w:numId w:val="1"/>
+        </w:numPr>
+      </w:pPr>
+      <w:r>
+        <w:t>Miss some statements when there’s no p value, but e.g., a confidence interval that includes the 0</w:t>
+      </w:r>
+    </w:p>
+    <w:p>
+      <w:pPr>
+        <w:pStyle w:val="Listenabsatz"/>
+        <w:numPr>
+          <w:ilvl w:val="0"/>
+          <w:numId w:val="1"/>
+        </w:numPr>
+      </w:pPr>
+      <w:r>
+        <w:t>Misses any ‘</w:t>
+      </w:r>
+      <w:proofErr w:type="spellStart"/>
+      <w:r>
+        <w:t>n.s</w:t>
+      </w:r>
+      <w:proofErr w:type="spellEnd"/>
+      <w:r>
+        <w:t>.’ instead of p value (e.g</w:t>
+      </w:r>
+      <w:proofErr w:type="gramStart"/>
+      <w:r>
+        <w:t>., ‘</w:t>
+      </w:r>
+      <w:proofErr w:type="gramEnd"/>
+      <w:r>
+        <w:t xml:space="preserve">Participants who were trained in face perception showed significantly improved performance in face perception at Test Session 2, z = 3.92, p &lt; .003, but not at Test Session 3, z = 2.79, </w:t>
+      </w:r>
+      <w:proofErr w:type="spellStart"/>
+      <w:r>
+        <w:t>n.s</w:t>
+      </w:r>
+      <w:proofErr w:type="spellEnd"/>
+      <w:r>
+        <w:t>.</w:t>
+      </w:r>
+      <w:r>
+        <w:t>’)</w:t>
+      </w:r>
+    </w:p>
+    <w:p>
+      <w:pPr>
+        <w:pStyle w:val="Listenabsatz"/>
+        <w:numPr>
+          <w:ilvl w:val="0"/>
+          <w:numId w:val="1"/>
+        </w:numPr>
+      </w:pPr>
+      <w:r>
+        <w:t>There are also statements without any p value (e.g., ‘</w:t>
+      </w:r>
+      <w:r>
+        <w:t>None of the contrasts for face perception training was significant (see Table S3 in the Supplemental Material).</w:t>
+      </w:r>
+      <w:r>
+        <w:t>’)</w:t>
+      </w:r>
+    </w:p>
+    <w:p>
+      <w:pPr>
+        <w:pStyle w:val="Listenabsatz"/>
+        <w:numPr>
+          <w:ilvl w:val="0"/>
+          <w:numId w:val="1"/>
+        </w:numPr>
+      </w:pPr>
+      <w:r>
+        <w:t xml:space="preserve">One statement broke </w:t>
+      </w:r>
+      <w:proofErr w:type="spellStart"/>
+      <w:proofErr w:type="gramStart"/>
+      <w:r>
+        <w:t>bc</w:t>
+      </w:r>
+      <w:proofErr w:type="spellEnd"/>
+      <w:proofErr w:type="gramEnd"/>
+      <w:r>
+        <w:t xml:space="preserve"> of a page break inside the statement; note that </w:t>
+      </w:r>
+      <w:proofErr w:type="spellStart"/>
+      <w:r>
+        <w:t>papercheck</w:t>
+      </w:r>
+      <w:proofErr w:type="spellEnd"/>
+      <w:r>
+        <w:t xml:space="preserve"> usually </w:t>
+      </w:r>
+      <w:proofErr w:type="spellStart"/>
+      <w:r>
+        <w:t>handels</w:t>
+      </w:r>
+      <w:proofErr w:type="spellEnd"/>
+      <w:r>
+        <w:t xml:space="preserve"> these well!</w:t>
+      </w:r>
+    </w:p>
+    <w:p>
+      <w:pPr>
+        <w:pStyle w:val="Listenabsatz"/>
+        <w:numPr>
+          <w:ilvl w:val="0"/>
+          <w:numId w:val="1"/>
+        </w:numPr>
+      </w:pPr>
+      <w:r>
+        <w:t xml:space="preserve">Some studies just report all p values (e.g., in large regression models) in a table </w:t>
+      </w:r>
+      <w:proofErr w:type="gramStart"/>
+      <w:r>
+        <w:t>an</w:t>
+      </w:r>
+      <w:proofErr w:type="gramEnd"/>
+      <w:r>
+        <w:t xml:space="preserve"> then only cite the estimate name or </w:t>
+      </w:r>
+      <w:proofErr w:type="spellStart"/>
+      <w:r>
+        <w:t>sth</w:t>
+      </w:r>
+      <w:proofErr w:type="spellEnd"/>
+      <w:r>
+        <w:t xml:space="preserve"> (NOT the p value), but still interpret significance; not depicted in the current approach</w:t>
+      </w:r>
+    </w:p>
+    <w:p>
+      <w:pPr>
+        <w:pStyle w:val="Listenabsatz"/>
+        <w:numPr>
+          <w:ilvl w:val="0"/>
+          <w:numId w:val="1"/>
+        </w:numPr>
+      </w:pPr>
+      <w:proofErr w:type="gramStart"/>
+      <w:r>
+        <w:t>Feels</w:t>
+      </w:r>
+      <w:proofErr w:type="gramEnd"/>
+      <w:r>
+        <w:t xml:space="preserve"> more like ‘either </w:t>
+      </w:r>
+      <w:proofErr w:type="spellStart"/>
+      <w:r>
+        <w:t>papercheck</w:t>
+      </w:r>
+      <w:proofErr w:type="spellEnd"/>
+      <w:r>
+        <w:t xml:space="preserve"> can get statements in your article, or it can’t’ which might be a good argument. </w:t>
+      </w:r>
+      <w:r>
+        <w:sym w:font="Wingdings" w:char="F0E0"/>
+      </w:r>
+      <w:r>
+        <w:t xml:space="preserve"> Maybe include warning if it </w:t>
+      </w:r>
+      <w:proofErr w:type="gramStart"/>
+      <w:r>
+        <w:t>cant</w:t>
+      </w:r>
+      <w:proofErr w:type="gramEnd"/>
+      <w:r>
+        <w:t xml:space="preserve"> find any </w:t>
+      </w:r>
+      <w:proofErr w:type="spellStart"/>
+      <w:r>
+        <w:t>nonsig</w:t>
+      </w:r>
+      <w:proofErr w:type="spellEnd"/>
+      <w:r>
+        <w:t xml:space="preserve">. </w:t>
+      </w:r>
+      <w:proofErr w:type="gramStart"/>
+      <w:r>
+        <w:t>p values</w:t>
+      </w:r>
+      <w:proofErr w:type="gramEnd"/>
+      <w:r>
+        <w:t xml:space="preserve">? </w:t>
+      </w:r>
+      <w:r>
+        <w:sym w:font="Wingdings" w:char="F0E0"/>
+      </w:r>
+      <w:r>
+        <w:t xml:space="preserve"> “We found no </w:t>
+      </w:r>
+      <w:proofErr w:type="spellStart"/>
+      <w:r>
+        <w:t>nonsig</w:t>
+      </w:r>
+      <w:proofErr w:type="spellEnd"/>
+      <w:r>
+        <w:t>. p values in your manuscript. This might be an error. Best, you check yourself.”</w:t>
+      </w:r>
+    </w:p>
+    <w:p>
+      <w:pPr>
+        <w:pStyle w:val="Listenabsatz"/>
+        <w:numPr>
+          <w:ilvl w:val="0"/>
+          <w:numId w:val="1"/>
+        </w:numPr>
+      </w:pPr>
+      <w:r>
+        <w:t>X</w:t>
       </w:r>
     </w:p>
     <w:sectPr>

</xml_diff>

<commit_message>
Checked LLM corrections and added notes
</commit_message>
<xml_diff>
--- a/data/training_data/labeled/coding_notes.docx
+++ b/data/training_data/labeled/coding_notes.docx
@@ -1008,10 +1008,12 @@
       <w:r>
         <w:t xml:space="preserve"> Maybe include warning if it </w:t>
       </w:r>
+      <w:proofErr w:type="spellStart"/>
       <w:proofErr w:type="gramStart"/>
       <w:r>
         <w:t>cant</w:t>
       </w:r>
+      <w:proofErr w:type="spellEnd"/>
       <w:proofErr w:type="gramEnd"/>
       <w:r>
         <w:t xml:space="preserve"> find any </w:t>
@@ -1049,15 +1051,168 @@
     </w:p>
     <w:p>
       <w:pPr>
-        <w:pStyle w:val="Listenabsatz"/>
-        <w:numPr>
-          <w:ilvl w:val="0"/>
-          <w:numId w:val="1"/>
-        </w:numPr>
-      </w:pPr>
-      <w:r>
-        <w:t>X</w:t>
-      </w:r>
+        <w:ind w:left="360"/>
+      </w:pPr>
+    </w:p>
+    <w:p>
+      <w:pPr>
+        <w:rPr>
+          <w:b/>
+        </w:rPr>
+      </w:pPr>
+      <w:r>
+        <w:rPr>
+          <w:b/>
+        </w:rPr>
+        <w:t xml:space="preserve">Notes from manually </w:t>
+      </w:r>
+      <w:r>
+        <w:rPr>
+          <w:b/>
+        </w:rPr>
+        <w:t>checking LLM correction:</w:t>
+      </w:r>
+    </w:p>
+    <w:p>
+      <w:pPr>
+        <w:pStyle w:val="Listenabsatz"/>
+        <w:numPr>
+          <w:ilvl w:val="0"/>
+          <w:numId w:val="1"/>
+        </w:numPr>
+      </w:pPr>
+      <w:r>
+        <w:lastRenderedPageBreak/>
+        <w:t xml:space="preserve">LLM can only fix so much: sometimes there are other misinterpretations in a statement, e.g., that a </w:t>
+      </w:r>
+      <w:proofErr w:type="gramStart"/>
+      <w:r>
+        <w:t>sig</w:t>
+      </w:r>
+      <w:proofErr w:type="gramEnd"/>
+      <w:r>
+        <w:t xml:space="preserve"> and </w:t>
+      </w:r>
+      <w:proofErr w:type="spellStart"/>
+      <w:r>
+        <w:t>nonsig</w:t>
+      </w:r>
+      <w:proofErr w:type="spellEnd"/>
+      <w:r>
+        <w:t xml:space="preserve"> finding are conflicting. LLM usually doesn’t fix that!</w:t>
+      </w:r>
+    </w:p>
+    <w:p>
+      <w:pPr>
+        <w:pStyle w:val="Listenabsatz"/>
+        <w:numPr>
+          <w:ilvl w:val="0"/>
+          <w:numId w:val="1"/>
+        </w:numPr>
+      </w:pPr>
+      <w:r>
+        <w:t xml:space="preserve">It’s </w:t>
+      </w:r>
+      <w:proofErr w:type="gramStart"/>
+      <w:r>
+        <w:t>really interesting</w:t>
+      </w:r>
+      <w:proofErr w:type="gramEnd"/>
+      <w:r>
+        <w:t xml:space="preserve"> to see what the LLM does with already correct statements. It adds </w:t>
+      </w:r>
+      <w:r>
+        <w:t xml:space="preserve">in part elaborate </w:t>
+      </w:r>
+      <w:proofErr w:type="gramStart"/>
+      <w:r>
+        <w:t>explanations</w:t>
+      </w:r>
+      <w:proofErr w:type="gramEnd"/>
+      <w:r>
+        <w:t xml:space="preserve"> what the </w:t>
+      </w:r>
+      <w:proofErr w:type="spellStart"/>
+      <w:r>
+        <w:t>nonsig</w:t>
+      </w:r>
+      <w:proofErr w:type="spellEnd"/>
+      <w:r>
+        <w:t xml:space="preserve"> p value could mean (e.g., power issue, data variability, etc.</w:t>
+      </w:r>
+    </w:p>
+    <w:p>
+      <w:pPr>
+        <w:pStyle w:val="Listenabsatz"/>
+        <w:numPr>
+          <w:ilvl w:val="0"/>
+          <w:numId w:val="1"/>
+        </w:numPr>
+      </w:pPr>
+      <w:r>
+        <w:t xml:space="preserve">I </w:t>
+      </w:r>
+      <w:proofErr w:type="gramStart"/>
+      <w:r>
+        <w:t>don’t yet assess</w:t>
+      </w:r>
+      <w:proofErr w:type="gramEnd"/>
+      <w:r>
+        <w:t xml:space="preserve"> how well the LLM deals with -99 statements!</w:t>
+      </w:r>
+    </w:p>
+    <w:p>
+      <w:pPr>
+        <w:pStyle w:val="Listenabsatz"/>
+        <w:numPr>
+          <w:ilvl w:val="0"/>
+          <w:numId w:val="1"/>
+        </w:numPr>
+      </w:pPr>
+      <w:r>
+        <w:t>LLM often just fixes a ‘no effect’ to ‘no significant effect’ and ignores any ‘, suggesting …’ bits</w:t>
+      </w:r>
+    </w:p>
+    <w:p>
+      <w:pPr>
+        <w:pStyle w:val="Listenabsatz"/>
+        <w:numPr>
+          <w:ilvl w:val="0"/>
+          <w:numId w:val="1"/>
+        </w:numPr>
+      </w:pPr>
+      <w:r>
+        <w:t>With the instructions to change as little as possible, some statements are not fixable, because they 100% aim at a ‘</w:t>
+      </w:r>
+      <w:proofErr w:type="gramStart"/>
+      <w:r>
+        <w:t>there’s  nothing</w:t>
+      </w:r>
+      <w:proofErr w:type="gramEnd"/>
+      <w:r>
+        <w:t xml:space="preserve"> there’ interpretation.</w:t>
+      </w:r>
+    </w:p>
+    <w:p>
+      <w:pPr>
+        <w:pStyle w:val="Listenabsatz"/>
+        <w:numPr>
+          <w:ilvl w:val="0"/>
+          <w:numId w:val="1"/>
+        </w:numPr>
+      </w:pPr>
+      <w:r>
+        <w:t>LLM doesn't like to change 'similarly' etc.</w:t>
+      </w:r>
+    </w:p>
+    <w:p>
+      <w:pPr>
+        <w:pStyle w:val="Listenabsatz"/>
+        <w:numPr>
+          <w:ilvl w:val="0"/>
+          <w:numId w:val="1"/>
+        </w:numPr>
+      </w:pPr>
     </w:p>
     <w:sectPr>
       <w:pgSz w:w="11906" w:h="16838"/>

</xml_diff>